<commit_message>
Food pref models by {glmmTMB} (#14)
</commit_message>
<xml_diff>
--- a/Outputs/Table_S2.docx
+++ b/Outputs/Table_S2.docx
@@ -9,23 +9,23 @@
         <w:tblLook w:firstRow="1" w:lastRow="0" w:firstColumn="0" w:lastColumn="0" w:noHBand="0" w:noVBand="0" w:val="0020"/>
       </w:tblPr>
       <w:tblGrid>
-        <w:gridCol w:w="375"/>
-        <w:gridCol w:w="625"/>
-        <w:gridCol w:w="1000"/>
-        <w:gridCol w:w="375"/>
-        <w:gridCol w:w="250"/>
-        <w:gridCol w:w="250"/>
-        <w:gridCol w:w="291"/>
-        <w:gridCol w:w="875"/>
-        <w:gridCol w:w="625"/>
-        <w:gridCol w:w="250"/>
-        <w:gridCol w:w="541"/>
-        <w:gridCol w:w="458"/>
-        <w:gridCol w:w="250"/>
-        <w:gridCol w:w="375"/>
-        <w:gridCol w:w="500"/>
-        <w:gridCol w:w="416"/>
-        <w:gridCol w:w="458"/>
+        <w:gridCol w:w="377"/>
+        <w:gridCol w:w="628"/>
+        <w:gridCol w:w="1005"/>
+        <w:gridCol w:w="377"/>
+        <w:gridCol w:w="251"/>
+        <w:gridCol w:w="251"/>
+        <w:gridCol w:w="293"/>
+        <w:gridCol w:w="880"/>
+        <w:gridCol w:w="628"/>
+        <w:gridCol w:w="209"/>
+        <w:gridCol w:w="544"/>
+        <w:gridCol w:w="460"/>
+        <w:gridCol w:w="251"/>
+        <w:gridCol w:w="377"/>
+        <w:gridCol w:w="502"/>
+        <w:gridCol w:w="419"/>
+        <w:gridCol w:w="460"/>
       </w:tblGrid>
       <w:tr>
         <w:trPr>
@@ -959,7 +959,7 @@
               <w:jc w:val="left"/>
             </w:pPr>
             <w:r>
-              <w:t xml:space="preserve">0.12</w:t>
+              <w:t xml:space="preserve">0.14</w:t>
             </w:r>
           </w:p>
         </w:tc>
@@ -1043,7 +1043,7 @@
               <w:jc w:val="left"/>
             </w:pPr>
             <w:r>
-              <w:t xml:space="preserve">TRUE</w:t>
+              <w:t xml:space="preserve">FALSE</w:t>
             </w:r>
           </w:p>
         </w:tc>
@@ -1165,7 +1165,7 @@
               <w:jc w:val="left"/>
             </w:pPr>
             <w:r>
-              <w:t xml:space="preserve">0.13</w:t>
+              <w:t xml:space="preserve">0.15</w:t>
             </w:r>
           </w:p>
         </w:tc>
@@ -1249,7 +1249,7 @@
               <w:jc w:val="left"/>
             </w:pPr>
             <w:r>
-              <w:t xml:space="preserve">FALSE</w:t>
+              <w:t xml:space="preserve">TRUE</w:t>
             </w:r>
           </w:p>
         </w:tc>
@@ -1371,7 +1371,7 @@
               <w:jc w:val="left"/>
             </w:pPr>
             <w:r>
-              <w:t xml:space="preserve">0.14</w:t>
+              <w:t xml:space="preserve">0.16</w:t>
             </w:r>
           </w:p>
         </w:tc>
@@ -1577,7 +1577,7 @@
               <w:jc w:val="left"/>
             </w:pPr>
             <w:r>
-              <w:t xml:space="preserve">0.13</w:t>
+              <w:t xml:space="preserve">0.15</w:t>
             </w:r>
           </w:p>
         </w:tc>
@@ -1723,31 +1723,31 @@
               <w:jc w:val="left"/>
             </w:pPr>
             <w:r>
-              <w:t xml:space="preserve">70.05</w:t>
-            </w:r>
-          </w:p>
-        </w:tc>
-        <w:tc>
-          <w:tcPr/>
-          <w:p>
-            <w:pPr>
-              <w:pStyle w:val="Compact"/>
-              <w:jc w:val="left"/>
-            </w:pPr>
-            <w:r>
-              <w:t xml:space="preserve">3.50</w:t>
-            </w:r>
-          </w:p>
-        </w:tc>
-        <w:tc>
-          <w:tcPr/>
-          <w:p>
-            <w:pPr>
-              <w:pStyle w:val="Compact"/>
-              <w:jc w:val="left"/>
-            </w:pPr>
-            <w:r>
-              <w:t xml:space="preserve">0.10</w:t>
+              <w:t xml:space="preserve">70.27</w:t>
+            </w:r>
+          </w:p>
+        </w:tc>
+        <w:tc>
+          <w:tcPr/>
+          <w:p>
+            <w:pPr>
+              <w:pStyle w:val="Compact"/>
+              <w:jc w:val="left"/>
+            </w:pPr>
+            <w:r>
+              <w:t xml:space="preserve">3.72</w:t>
+            </w:r>
+          </w:p>
+        </w:tc>
+        <w:tc>
+          <w:tcPr/>
+          <w:p>
+            <w:pPr>
+              <w:pStyle w:val="Compact"/>
+              <w:jc w:val="left"/>
+            </w:pPr>
+            <w:r>
+              <w:t xml:space="preserve">0.09</w:t>
             </w:r>
           </w:p>
         </w:tc>
@@ -1783,7 +1783,7 @@
               <w:jc w:val="left"/>
             </w:pPr>
             <w:r>
-              <w:t xml:space="preserve">0.39</w:t>
+              <w:t xml:space="preserve">0.29</w:t>
             </w:r>
           </w:p>
         </w:tc>
@@ -1807,7 +1807,7 @@
               <w:jc w:val="left"/>
             </w:pPr>
             <w:r>
-              <w:t xml:space="preserve">-24.29</w:t>
+              <w:t xml:space="preserve">-24.40</w:t>
             </w:r>
           </w:p>
         </w:tc>
@@ -1831,7 +1831,7 @@
               <w:jc w:val="left"/>
             </w:pPr>
             <w:r>
-              <w:t xml:space="preserve">20.11</w:t>
+              <w:t xml:space="preserve">19.89</w:t>
             </w:r>
           </w:p>
         </w:tc>
@@ -2191,7 +2191,7 @@
               <w:jc w:val="left"/>
             </w:pPr>
             <w:r>
-              <w:t xml:space="preserve">-0.02</w:t>
+              <w:t xml:space="preserve">0.01</w:t>
             </w:r>
           </w:p>
         </w:tc>
@@ -2393,7 +2393,7 @@
               <w:jc w:val="left"/>
             </w:pPr>
             <w:r>
-              <w:t xml:space="preserve">0.00</w:t>
+              <w:t xml:space="preserve">0.01</w:t>
             </w:r>
           </w:p>
         </w:tc>
@@ -2595,7 +2595,7 @@
               <w:jc w:val="left"/>
             </w:pPr>
             <w:r>
-              <w:t xml:space="preserve">0.08</w:t>
+              <w:t xml:space="preserve">0.05</w:t>
             </w:r>
           </w:p>
         </w:tc>
@@ -2801,7 +2801,7 @@
               <w:jc w:val="left"/>
             </w:pPr>
             <w:r>
-              <w:t xml:space="preserve">0.05</w:t>
+              <w:t xml:space="preserve">0.06</w:t>
             </w:r>
           </w:p>
         </w:tc>
@@ -3003,7 +3003,7 @@
               <w:jc w:val="left"/>
             </w:pPr>
             <w:r>
-              <w:t xml:space="preserve">0.14</w:t>
+              <w:t xml:space="preserve">0.17</w:t>
             </w:r>
           </w:p>
         </w:tc>
@@ -3411,7 +3411,7 @@
               <w:jc w:val="left"/>
             </w:pPr>
             <w:r>
-              <w:t xml:space="preserve">0.14</w:t>
+              <w:t xml:space="preserve">0.18</w:t>
             </w:r>
           </w:p>
         </w:tc>
@@ -3819,7 +3819,7 @@
               <w:jc w:val="left"/>
             </w:pPr>
             <w:r>
-              <w:t xml:space="preserve">0.01</w:t>
+              <w:t xml:space="preserve">0.04</w:t>
             </w:r>
           </w:p>
         </w:tc>
@@ -4021,7 +4021,7 @@
               <w:jc w:val="left"/>
             </w:pPr>
             <w:r>
-              <w:t xml:space="preserve">0.02</w:t>
+              <w:t xml:space="preserve">0.07</w:t>
             </w:r>
           </w:p>
         </w:tc>
@@ -4425,7 +4425,7 @@
               <w:jc w:val="left"/>
             </w:pPr>
             <w:r>
-              <w:t xml:space="preserve">0.02</w:t>
+              <w:t xml:space="preserve">0.05</w:t>
             </w:r>
           </w:p>
         </w:tc>
@@ -4627,7 +4627,7 @@
               <w:jc w:val="left"/>
             </w:pPr>
             <w:r>
-              <w:t xml:space="preserve">0.02</w:t>
+              <w:t xml:space="preserve">0.06</w:t>
             </w:r>
           </w:p>
         </w:tc>
@@ -4829,7 +4829,7 @@
               <w:jc w:val="left"/>
             </w:pPr>
             <w:r>
-              <w:t xml:space="preserve">0.03</w:t>
+              <w:t xml:space="preserve">0.07</w:t>
             </w:r>
           </w:p>
         </w:tc>
@@ -5031,7 +5031,7 @@
               <w:jc w:val="left"/>
             </w:pPr>
             <w:r>
-              <w:t xml:space="preserve">-0.02</w:t>
+              <w:t xml:space="preserve">0.14</w:t>
             </w:r>
           </w:p>
         </w:tc>
@@ -5435,7 +5435,7 @@
               <w:jc w:val="left"/>
             </w:pPr>
             <w:r>
-              <w:t xml:space="preserve">-0.02</w:t>
+              <w:t xml:space="preserve">0.00</w:t>
             </w:r>
           </w:p>
         </w:tc>
@@ -5637,7 +5637,7 @@
               <w:jc w:val="left"/>
             </w:pPr>
             <w:r>
-              <w:t xml:space="preserve">-0.02</w:t>
+              <w:t xml:space="preserve">0.00</w:t>
             </w:r>
           </w:p>
         </w:tc>
@@ -6041,7 +6041,7 @@
               <w:jc w:val="left"/>
             </w:pPr>
             <w:r>
-              <w:t xml:space="preserve">-0.02</w:t>
+              <w:t xml:space="preserve">0.00</w:t>
             </w:r>
           </w:p>
         </w:tc>
@@ -6243,7 +6243,7 @@
               <w:jc w:val="left"/>
             </w:pPr>
             <w:r>
-              <w:t xml:space="preserve">0.04</w:t>
+              <w:t xml:space="preserve">0.07</w:t>
             </w:r>
           </w:p>
         </w:tc>
@@ -6445,7 +6445,7 @@
               <w:jc w:val="left"/>
             </w:pPr>
             <w:r>
-              <w:t xml:space="preserve">-0.02</w:t>
+              <w:t xml:space="preserve">0.00</w:t>
             </w:r>
           </w:p>
         </w:tc>
@@ -6647,7 +6647,7 @@
               <w:jc w:val="left"/>
             </w:pPr>
             <w:r>
-              <w:t xml:space="preserve">-0.02</w:t>
+              <w:t xml:space="preserve">0.08</w:t>
             </w:r>
           </w:p>
         </w:tc>
@@ -7051,7 +7051,7 @@
               <w:jc w:val="left"/>
             </w:pPr>
             <w:r>
-              <w:t xml:space="preserve">0.17</w:t>
+              <w:t xml:space="preserve">0.20</w:t>
             </w:r>
           </w:p>
         </w:tc>
@@ -7135,7 +7135,7 @@
               <w:jc w:val="left"/>
             </w:pPr>
             <w:r>
-              <w:t xml:space="preserve">TRUE</w:t>
+              <w:t xml:space="preserve">FALSE</w:t>
             </w:r>
           </w:p>
         </w:tc>
@@ -7257,7 +7257,7 @@
               <w:jc w:val="left"/>
             </w:pPr>
             <w:r>
-              <w:t xml:space="preserve">0.16</w:t>
+              <w:t xml:space="preserve">0.22</w:t>
             </w:r>
           </w:p>
         </w:tc>
@@ -7341,7 +7341,7 @@
               <w:jc w:val="left"/>
             </w:pPr>
             <w:r>
-              <w:t xml:space="preserve">FALSE</w:t>
+              <w:t xml:space="preserve">TRUE</w:t>
             </w:r>
           </w:p>
         </w:tc>
@@ -7463,7 +7463,7 @@
               <w:jc w:val="left"/>
             </w:pPr>
             <w:r>
-              <w:t xml:space="preserve">0.01</w:t>
+              <w:t xml:space="preserve">0.00</w:t>
             </w:r>
           </w:p>
         </w:tc>
@@ -7665,7 +7665,7 @@
               <w:jc w:val="left"/>
             </w:pPr>
             <w:r>
-              <w:t xml:space="preserve">0.17</w:t>
+              <w:t xml:space="preserve">0.20</w:t>
             </w:r>
           </w:p>
         </w:tc>
@@ -7871,7 +7871,7 @@
               <w:jc w:val="left"/>
             </w:pPr>
             <w:r>
-              <w:t xml:space="preserve">0.17</w:t>
+              <w:t xml:space="preserve">0.20</w:t>
             </w:r>
           </w:p>
         </w:tc>
@@ -8077,7 +8077,7 @@
               <w:jc w:val="left"/>
             </w:pPr>
             <w:r>
-              <w:t xml:space="preserve">0.16</w:t>
+              <w:t xml:space="preserve">0.22</w:t>
             </w:r>
           </w:p>
         </w:tc>
@@ -8283,7 +8283,7 @@
               <w:jc w:val="left"/>
             </w:pPr>
             <w:r>
-              <w:t xml:space="preserve">0.16</w:t>
+              <w:t xml:space="preserve">0.22</w:t>
             </w:r>
           </w:p>
         </w:tc>
@@ -9095,7 +9095,7 @@
               <w:jc w:val="left"/>
             </w:pPr>
             <w:r>
-              <w:t xml:space="preserve">0.05</w:t>
+              <w:t xml:space="preserve">0.08</w:t>
             </w:r>
           </w:p>
         </w:tc>
@@ -9301,7 +9301,7 @@
               <w:jc w:val="left"/>
             </w:pPr>
             <w:r>
-              <w:t xml:space="preserve">0.06</w:t>
+              <w:t xml:space="preserve">0.09</w:t>
             </w:r>
           </w:p>
         </w:tc>
@@ -9713,7 +9713,7 @@
               <w:jc w:val="left"/>
             </w:pPr>
             <w:r>
-              <w:t xml:space="preserve">0.06</w:t>
+              <w:t xml:space="preserve">0.09</w:t>
             </w:r>
           </w:p>
         </w:tc>
@@ -10727,7 +10727,7 @@
               <w:jc w:val="left"/>
             </w:pPr>
             <w:r>
-              <w:t xml:space="preserve">0.07</w:t>
+              <w:t xml:space="preserve">0.13</w:t>
             </w:r>
           </w:p>
         </w:tc>
@@ -10933,7 +10933,7 @@
               <w:jc w:val="left"/>
             </w:pPr>
             <w:r>
-              <w:t xml:space="preserve">0.08</w:t>
+              <w:t xml:space="preserve">0.14</w:t>
             </w:r>
           </w:p>
         </w:tc>
@@ -11139,7 +11139,7 @@
               <w:jc w:val="left"/>
             </w:pPr>
             <w:r>
-              <w:t xml:space="preserve">0.08</w:t>
+              <w:t xml:space="preserve">0.14</w:t>
             </w:r>
           </w:p>
         </w:tc>
@@ -11345,7 +11345,7 @@
               <w:jc w:val="left"/>
             </w:pPr>
             <w:r>
-              <w:t xml:space="preserve">0.08</w:t>
+              <w:t xml:space="preserve">0.14</w:t>
             </w:r>
           </w:p>
         </w:tc>
@@ -11551,7 +11551,7 @@
               <w:jc w:val="left"/>
             </w:pPr>
             <w:r>
-              <w:t xml:space="preserve">0.08</w:t>
+              <w:t xml:space="preserve">0.14</w:t>
             </w:r>
           </w:p>
         </w:tc>
@@ -11955,7 +11955,7 @@
               <w:jc w:val="left"/>
             </w:pPr>
             <w:r>
-              <w:t xml:space="preserve">0.00</w:t>
+              <w:t xml:space="preserve">0.01</w:t>
             </w:r>
           </w:p>
         </w:tc>
@@ -12157,7 +12157,7 @@
               <w:jc w:val="left"/>
             </w:pPr>
             <w:r>
-              <w:t xml:space="preserve">0.00</w:t>
+              <w:t xml:space="preserve">0.01</w:t>
             </w:r>
           </w:p>
         </w:tc>
@@ -13167,7 +13167,7 @@
               <w:jc w:val="left"/>
             </w:pPr>
             <w:r>
-              <w:t xml:space="preserve">0.05</w:t>
+              <w:t xml:space="preserve">0.04</w:t>
             </w:r>
           </w:p>
         </w:tc>
@@ -13571,7 +13571,7 @@
               <w:jc w:val="left"/>
             </w:pPr>
             <w:r>
-              <w:t xml:space="preserve">0.01</w:t>
+              <w:t xml:space="preserve">0.00</w:t>
             </w:r>
           </w:p>
         </w:tc>
@@ -13773,7 +13773,7 @@
               <w:jc w:val="left"/>
             </w:pPr>
             <w:r>
-              <w:t xml:space="preserve">0.01</w:t>
+              <w:t xml:space="preserve">0.02</w:t>
             </w:r>
           </w:p>
         </w:tc>
@@ -13975,7 +13975,7 @@
               <w:jc w:val="left"/>
             </w:pPr>
             <w:r>
-              <w:t xml:space="preserve">0.03</w:t>
+              <w:t xml:space="preserve">0.05</w:t>
             </w:r>
           </w:p>
         </w:tc>
@@ -14177,7 +14177,7 @@
               <w:jc w:val="left"/>
             </w:pPr>
             <w:r>
-              <w:t xml:space="preserve">0.04</w:t>
+              <w:t xml:space="preserve">0.05</w:t>
             </w:r>
           </w:p>
         </w:tc>
@@ -14581,7 +14581,7 @@
               <w:jc w:val="left"/>
             </w:pPr>
             <w:r>
-              <w:t xml:space="preserve">0.04</w:t>
+              <w:t xml:space="preserve">0.08</w:t>
             </w:r>
           </w:p>
         </w:tc>
@@ -14783,7 +14783,7 @@
               <w:jc w:val="left"/>
             </w:pPr>
             <w:r>
-              <w:t xml:space="preserve">0.07</w:t>
+              <w:t xml:space="preserve">0.13</w:t>
             </w:r>
           </w:p>
         </w:tc>
@@ -15065,7 +15065,7 @@
               <w:jc w:val="left"/>
             </w:pPr>
             <w:r>
-              <w:t xml:space="preserve">TRUE</w:t>
+              <w:t xml:space="preserve">FALSE</w:t>
             </w:r>
           </w:p>
         </w:tc>
@@ -15187,7 +15187,7 @@
               <w:jc w:val="left"/>
             </w:pPr>
             <w:r>
-              <w:t xml:space="preserve">0.02</w:t>
+              <w:t xml:space="preserve">0.01</w:t>
             </w:r>
           </w:p>
         </w:tc>
@@ -15389,7 +15389,7 @@
               <w:jc w:val="left"/>
             </w:pPr>
             <w:r>
-              <w:t xml:space="preserve">0.03</w:t>
+              <w:t xml:space="preserve">0.02</w:t>
             </w:r>
           </w:p>
         </w:tc>
@@ -15591,7 +15591,7 @@
               <w:jc w:val="left"/>
             </w:pPr>
             <w:r>
-              <w:t xml:space="preserve">-0.02</w:t>
+              <w:t xml:space="preserve">0.02</w:t>
             </w:r>
           </w:p>
         </w:tc>
@@ -15671,7 +15671,7 @@
               <w:jc w:val="left"/>
             </w:pPr>
             <w:r>
-              <w:t xml:space="preserve">FALSE</w:t>
+              <w:t xml:space="preserve">TRUE</w:t>
             </w:r>
           </w:p>
         </w:tc>
@@ -15793,7 +15793,7 @@
               <w:jc w:val="left"/>
             </w:pPr>
             <w:r>
-              <w:t xml:space="preserve">0.00</w:t>
+              <w:t xml:space="preserve">0.04</w:t>
             </w:r>
           </w:p>
         </w:tc>
@@ -15995,7 +15995,7 @@
               <w:jc w:val="left"/>
             </w:pPr>
             <w:r>
-              <w:t xml:space="preserve">0.01</w:t>
+              <w:t xml:space="preserve">0.04</w:t>
             </w:r>
           </w:p>
         </w:tc>
@@ -16197,7 +16197,7 @@
               <w:jc w:val="left"/>
             </w:pPr>
             <w:r>
-              <w:t xml:space="preserve">0.01</w:t>
+              <w:t xml:space="preserve">0.05</w:t>
             </w:r>
           </w:p>
         </w:tc>
@@ -16399,7 +16399,7 @@
               <w:jc w:val="left"/>
             </w:pPr>
             <w:r>
-              <w:t xml:space="preserve">0.13</w:t>
+              <w:t xml:space="preserve">0.08</w:t>
             </w:r>
           </w:p>
         </w:tc>
@@ -16803,7 +16803,7 @@
               <w:jc w:val="left"/>
             </w:pPr>
             <w:r>
-              <w:t xml:space="preserve">-0.01</w:t>
+              <w:t xml:space="preserve">0.04</w:t>
             </w:r>
           </w:p>
         </w:tc>
@@ -17005,7 +17005,7 @@
               <w:jc w:val="left"/>
             </w:pPr>
             <w:r>
-              <w:t xml:space="preserve">0.01</w:t>
+              <w:t xml:space="preserve">0.05</w:t>
             </w:r>
           </w:p>
         </w:tc>
@@ -17207,7 +17207,7 @@
               <w:jc w:val="left"/>
             </w:pPr>
             <w:r>
-              <w:t xml:space="preserve">0.02</w:t>
+              <w:t xml:space="preserve">0.11</w:t>
             </w:r>
           </w:p>
         </w:tc>
@@ -17413,7 +17413,7 @@
               <w:jc w:val="left"/>
             </w:pPr>
             <w:r>
-              <w:t xml:space="preserve">0.05</w:t>
+              <w:t xml:space="preserve">0.17</w:t>
             </w:r>
           </w:p>
         </w:tc>
@@ -17619,7 +17619,7 @@
               <w:jc w:val="left"/>
             </w:pPr>
             <w:r>
-              <w:t xml:space="preserve">0.09</w:t>
+              <w:t xml:space="preserve">0.19</w:t>
             </w:r>
           </w:p>
         </w:tc>
@@ -17825,7 +17825,7 @@
               <w:jc w:val="left"/>
             </w:pPr>
             <w:r>
-              <w:t xml:space="preserve">0.09</w:t>
+              <w:t xml:space="preserve">0.19</w:t>
             </w:r>
           </w:p>
         </w:tc>
@@ -18031,7 +18031,7 @@
               <w:jc w:val="left"/>
             </w:pPr>
             <w:r>
-              <w:t xml:space="preserve">0.10</w:t>
+              <w:t xml:space="preserve">0.25</w:t>
             </w:r>
           </w:p>
         </w:tc>
@@ -18439,7 +18439,7 @@
               <w:jc w:val="left"/>
             </w:pPr>
             <w:r>
-              <w:t xml:space="preserve">0.00</w:t>
+              <w:t xml:space="preserve">0.02</w:t>
             </w:r>
           </w:p>
         </w:tc>
@@ -18641,7 +18641,7 @@
               <w:jc w:val="left"/>
             </w:pPr>
             <w:r>
-              <w:t xml:space="preserve">0.00</w:t>
+              <w:t xml:space="preserve">0.03</w:t>
             </w:r>
           </w:p>
         </w:tc>
@@ -18843,7 +18843,7 @@
               <w:jc w:val="left"/>
             </w:pPr>
             <w:r>
-              <w:t xml:space="preserve">-0.01</w:t>
+              <w:t xml:space="preserve">0.06</w:t>
             </w:r>
           </w:p>
         </w:tc>
@@ -19049,7 +19049,7 @@
               <w:jc w:val="left"/>
             </w:pPr>
             <w:r>
-              <w:t xml:space="preserve">-0.02</w:t>
+              <w:t xml:space="preserve">0.07</w:t>
             </w:r>
           </w:p>
         </w:tc>
@@ -19251,7 +19251,7 @@
               <w:jc w:val="left"/>
             </w:pPr>
             <w:r>
-              <w:t xml:space="preserve">-0.02</w:t>
+              <w:t xml:space="preserve">0.09</w:t>
             </w:r>
           </w:p>
         </w:tc>
@@ -19453,7 +19453,7 @@
               <w:jc w:val="left"/>
             </w:pPr>
             <w:r>
-              <w:t xml:space="preserve">-0.01</w:t>
+              <w:t xml:space="preserve">0.09</w:t>
             </w:r>
           </w:p>
         </w:tc>
@@ -19655,7 +19655,7 @@
               <w:jc w:val="left"/>
             </w:pPr>
             <w:r>
-              <w:t xml:space="preserve">-0.01</w:t>
+              <w:t xml:space="preserve">0.12</w:t>
             </w:r>
           </w:p>
         </w:tc>
@@ -20059,7 +20059,7 @@
               <w:jc w:val="left"/>
             </w:pPr>
             <w:r>
-              <w:t xml:space="preserve">0.13</w:t>
+              <w:t xml:space="preserve">0.12</w:t>
             </w:r>
           </w:p>
         </w:tc>
@@ -20265,7 +20265,7 @@
               <w:jc w:val="left"/>
             </w:pPr>
             <w:r>
-              <w:t xml:space="preserve">0.14</w:t>
+              <w:t xml:space="preserve">0.13</w:t>
             </w:r>
           </w:p>
         </w:tc>
@@ -20669,7 +20669,7 @@
               <w:jc w:val="left"/>
             </w:pPr>
             <w:r>
-              <w:t xml:space="preserve">0.14</w:t>
+              <w:t xml:space="preserve">0.12</w:t>
             </w:r>
           </w:p>
         </w:tc>
@@ -21073,7 +21073,7 @@
               <w:jc w:val="left"/>
             </w:pPr>
             <w:r>
-              <w:t xml:space="preserve">0.16</w:t>
+              <w:t xml:space="preserve">0.14</w:t>
             </w:r>
           </w:p>
         </w:tc>
@@ -21275,7 +21275,7 @@
               <w:jc w:val="left"/>
             </w:pPr>
             <w:r>
-              <w:t xml:space="preserve">0.58</w:t>
+              <w:t xml:space="preserve">0.55</w:t>
             </w:r>
           </w:p>
         </w:tc>
@@ -21707,7 +21707,7 @@
               <w:jc w:val="left"/>
             </w:pPr>
             <w:r>
-              <w:t xml:space="preserve">-11.35</w:t>
+              <w:t xml:space="preserve">-11.34</w:t>
             </w:r>
           </w:p>
         </w:tc>
@@ -21885,7 +21885,7 @@
               <w:jc w:val="left"/>
             </w:pPr>
             <w:r>
-              <w:t xml:space="preserve">0.11</w:t>
+              <w:t xml:space="preserve">0.06</w:t>
             </w:r>
           </w:p>
         </w:tc>
@@ -22087,7 +22087,7 @@
               <w:jc w:val="left"/>
             </w:pPr>
             <w:r>
-              <w:t xml:space="preserve">0.03</w:t>
+              <w:t xml:space="preserve">0.01</w:t>
             </w:r>
           </w:p>
         </w:tc>
@@ -22289,7 +22289,7 @@
               <w:jc w:val="left"/>
             </w:pPr>
             <w:r>
-              <w:t xml:space="preserve">0.03</w:t>
+              <w:t xml:space="preserve">0.02</w:t>
             </w:r>
           </w:p>
         </w:tc>
@@ -22491,7 +22491,7 @@
               <w:jc w:val="left"/>
             </w:pPr>
             <w:r>
-              <w:t xml:space="preserve">0.16</w:t>
+              <w:t xml:space="preserve">0.09</w:t>
             </w:r>
           </w:p>
         </w:tc>
@@ -22693,7 +22693,7 @@
               <w:jc w:val="left"/>
             </w:pPr>
             <w:r>
-              <w:t xml:space="preserve">0.12</w:t>
+              <w:t xml:space="preserve">0.07</w:t>
             </w:r>
           </w:p>
         </w:tc>
@@ -22895,7 +22895,7 @@
               <w:jc w:val="left"/>
             </w:pPr>
             <w:r>
-              <w:t xml:space="preserve">0.51</w:t>
+              <w:t xml:space="preserve">0.29</w:t>
             </w:r>
           </w:p>
         </w:tc>
@@ -22943,7 +22943,7 @@
               <w:jc w:val="left"/>
             </w:pPr>
             <w:r>
-              <w:t xml:space="preserve">6.67</w:t>
+              <w:t xml:space="preserve">6.66</w:t>
             </w:r>
           </w:p>
         </w:tc>
@@ -23299,7 +23299,7 @@
               <w:jc w:val="left"/>
             </w:pPr>
             <w:r>
-              <w:t xml:space="preserve">0.01</w:t>
+              <w:t xml:space="preserve">0.00</w:t>
             </w:r>
           </w:p>
         </w:tc>
@@ -23501,7 +23501,7 @@
               <w:jc w:val="left"/>
             </w:pPr>
             <w:r>
-              <w:t xml:space="preserve">0.01</w:t>
+              <w:t xml:space="preserve">0.00</w:t>
             </w:r>
           </w:p>
         </w:tc>
@@ -23703,7 +23703,7 @@
               <w:jc w:val="left"/>
             </w:pPr>
             <w:r>
-              <w:t xml:space="preserve">0.02</w:t>
+              <w:t xml:space="preserve">0.01</w:t>
             </w:r>
           </w:p>
         </w:tc>
@@ -23905,7 +23905,7 @@
               <w:jc w:val="left"/>
             </w:pPr>
             <w:r>
-              <w:t xml:space="preserve">0.02</w:t>
+              <w:t xml:space="preserve">0.01</w:t>
             </w:r>
           </w:p>
         </w:tc>
@@ -24107,7 +24107,7 @@
               <w:jc w:val="left"/>
             </w:pPr>
             <w:r>
-              <w:t xml:space="preserve">0.12</w:t>
+              <w:t xml:space="preserve">0.08</w:t>
             </w:r>
           </w:p>
         </w:tc>
@@ -24511,7 +24511,7 @@
               <w:jc w:val="left"/>
             </w:pPr>
             <w:r>
-              <w:t xml:space="preserve">0.10</w:t>
+              <w:t xml:space="preserve">0.09</w:t>
             </w:r>
           </w:p>
         </w:tc>
@@ -24915,7 +24915,7 @@
               <w:jc w:val="left"/>
             </w:pPr>
             <w:r>
-              <w:t xml:space="preserve">0.28</w:t>
+              <w:t xml:space="preserve">0.21</w:t>
             </w:r>
           </w:p>
         </w:tc>
@@ -25121,7 +25121,7 @@
               <w:jc w:val="left"/>
             </w:pPr>
             <w:r>
-              <w:t xml:space="preserve">0.38</w:t>
+              <w:t xml:space="preserve">0.30</w:t>
             </w:r>
           </w:p>
         </w:tc>
@@ -25327,7 +25327,7 @@
               <w:jc w:val="left"/>
             </w:pPr>
             <w:r>
-              <w:t xml:space="preserve">-0.02</w:t>
+              <w:t xml:space="preserve">0.07</w:t>
             </w:r>
           </w:p>
         </w:tc>
@@ -25529,7 +25529,7 @@
               <w:jc w:val="left"/>
             </w:pPr>
             <w:r>
-              <w:t xml:space="preserve">0.30</w:t>
+              <w:t xml:space="preserve">0.27</w:t>
             </w:r>
           </w:p>
         </w:tc>
@@ -25735,7 +25735,7 @@
               <w:jc w:val="left"/>
             </w:pPr>
             <w:r>
-              <w:t xml:space="preserve">0.41</w:t>
+              <w:t xml:space="preserve">0.32</w:t>
             </w:r>
           </w:p>
         </w:tc>
@@ -25941,7 +25941,7 @@
               <w:jc w:val="left"/>
             </w:pPr>
             <w:r>
-              <w:t xml:space="preserve">0.45</w:t>
+              <w:t xml:space="preserve">0.34</w:t>
             </w:r>
           </w:p>
         </w:tc>
@@ -26087,19 +26087,19 @@
               <w:jc w:val="left"/>
             </w:pPr>
             <w:r>
-              <w:t xml:space="preserve">88.65</w:t>
-            </w:r>
-          </w:p>
-        </w:tc>
-        <w:tc>
-          <w:tcPr/>
-          <w:p>
-            <w:pPr>
-              <w:pStyle w:val="Compact"/>
-              <w:jc w:val="left"/>
-            </w:pPr>
-            <w:r>
-              <w:t xml:space="preserve">55.02</w:t>
+              <w:t xml:space="preserve">88.66</w:t>
+            </w:r>
+          </w:p>
+        </w:tc>
+        <w:tc>
+          <w:tcPr/>
+          <w:p>
+            <w:pPr>
+              <w:pStyle w:val="Compact"/>
+              <w:jc w:val="left"/>
+            </w:pPr>
+            <w:r>
+              <w:t xml:space="preserve">55.03</w:t>
             </w:r>
           </w:p>
         </w:tc>
@@ -26147,7 +26147,7 @@
               <w:jc w:val="left"/>
             </w:pPr>
             <w:r>
-              <w:t xml:space="preserve">0.55</w:t>
+              <w:t xml:space="preserve">0.38</w:t>
             </w:r>
           </w:p>
         </w:tc>
@@ -26507,7 +26507,7 @@
               <w:jc w:val="left"/>
             </w:pPr>
             <w:r>
-              <w:t xml:space="preserve">2.45</w:t>
+              <w:t xml:space="preserve">2.46</w:t>
             </w:r>
           </w:p>
         </w:tc>
@@ -26555,7 +26555,7 @@
               <w:jc w:val="left"/>
             </w:pPr>
             <w:r>
-              <w:t xml:space="preserve">0.04</w:t>
+              <w:t xml:space="preserve">0.06</w:t>
             </w:r>
           </w:p>
         </w:tc>
@@ -26757,7 +26757,7 @@
               <w:jc w:val="left"/>
             </w:pPr>
             <w:r>
-              <w:t xml:space="preserve">0.21</w:t>
+              <w:t xml:space="preserve">0.15</w:t>
             </w:r>
           </w:p>
         </w:tc>
@@ -26959,7 +26959,7 @@
               <w:jc w:val="left"/>
             </w:pPr>
             <w:r>
-              <w:t xml:space="preserve">-0.02</w:t>
+              <w:t xml:space="preserve">0.01</w:t>
             </w:r>
           </w:p>
         </w:tc>
@@ -27161,7 +27161,7 @@
               <w:jc w:val="left"/>
             </w:pPr>
             <w:r>
-              <w:t xml:space="preserve">0.11</w:t>
+              <w:t xml:space="preserve">0.10</w:t>
             </w:r>
           </w:p>
         </w:tc>
@@ -27363,7 +27363,7 @@
               <w:jc w:val="left"/>
             </w:pPr>
             <w:r>
-              <w:t xml:space="preserve">0.17</w:t>
+              <w:t xml:space="preserve">0.13</w:t>
             </w:r>
           </w:p>
         </w:tc>
@@ -27565,7 +27565,7 @@
               <w:jc w:val="left"/>
             </w:pPr>
             <w:r>
-              <w:t xml:space="preserve">0.25</w:t>
+              <w:t xml:space="preserve">0.17</w:t>
             </w:r>
           </w:p>
         </w:tc>
@@ -27767,7 +27767,7 @@
               <w:jc w:val="left"/>
             </w:pPr>
             <w:r>
-              <w:t xml:space="preserve">0.58</w:t>
+              <w:t xml:space="preserve">0.34</w:t>
             </w:r>
           </w:p>
         </w:tc>
@@ -28171,7 +28171,7 @@
               <w:jc w:val="left"/>
             </w:pPr>
             <w:r>
-              <w:t xml:space="preserve">0.37</w:t>
+              <w:t xml:space="preserve">0.14</w:t>
             </w:r>
           </w:p>
         </w:tc>
@@ -28373,7 +28373,7 @@
               <w:jc w:val="left"/>
             </w:pPr>
             <w:r>
-              <w:t xml:space="preserve">0.43</w:t>
+              <w:t xml:space="preserve">0.16</w:t>
             </w:r>
           </w:p>
         </w:tc>
@@ -28575,7 +28575,7 @@
               <w:jc w:val="left"/>
             </w:pPr>
             <w:r>
-              <w:t xml:space="preserve">0.02</w:t>
+              <w:t xml:space="preserve">0.01</w:t>
             </w:r>
           </w:p>
         </w:tc>
@@ -28777,7 +28777,7 @@
               <w:jc w:val="left"/>
             </w:pPr>
             <w:r>
-              <w:t xml:space="preserve">0.37</w:t>
+              <w:t xml:space="preserve">0.14</w:t>
             </w:r>
           </w:p>
         </w:tc>
@@ -28979,7 +28979,7 @@
               <w:jc w:val="left"/>
             </w:pPr>
             <w:r>
-              <w:t xml:space="preserve">0.46</w:t>
+              <w:t xml:space="preserve">0.17</w:t>
             </w:r>
           </w:p>
         </w:tc>
@@ -29181,7 +29181,7 @@
               <w:jc w:val="left"/>
             </w:pPr>
             <w:r>
-              <w:t xml:space="preserve">0.43</w:t>
+              <w:t xml:space="preserve">0.16</w:t>
             </w:r>
           </w:p>
         </w:tc>
@@ -29383,7 +29383,7 @@
               <w:jc w:val="left"/>
             </w:pPr>
             <w:r>
-              <w:t xml:space="preserve">0.71</w:t>
+              <w:t xml:space="preserve">0.27</w:t>
             </w:r>
           </w:p>
         </w:tc>

</xml_diff>